<commit_message>
Fixed minor issue with grammar.
</commit_message>
<xml_diff>
--- a/usability-test-plan - modified template version - Event Planner.docx
+++ b/usability-test-plan - modified template version - Event Planner.docx
@@ -1317,61 +1317,7 @@
           <w:sz w:val="20"/>
           <w:szCs w:val="20"/>
         </w:rPr>
-        <w:t xml:space="preserve">The usability test of the website will be focused on all </w:t>
-      </w:r>
-      <w:r>
-        <w:rPr>
-          <w:rFonts w:eastAsia="Verdana" w:cs="Verdana" w:ascii="Verdana" w:hAnsi="Verdana"/>
-          <w:color w:val="auto"/>
-          <w:sz w:val="20"/>
-          <w:szCs w:val="20"/>
-        </w:rPr>
-        <w:t>core</w:t>
-      </w:r>
-      <w:r>
-        <w:rPr>
-          <w:rFonts w:eastAsia="Verdana" w:cs="Verdana" w:ascii="Verdana" w:hAnsi="Verdana"/>
-          <w:color w:val="auto"/>
-          <w:sz w:val="20"/>
-          <w:szCs w:val="20"/>
-        </w:rPr>
-        <w:t xml:space="preserve"> functionality aspects of the system; UI elements are mostly done, but have not been fully implemented across the website. This includes logging in, logging out, navigation between pages, accessing the list of events, creating an event, and booking an event. </w:t>
-      </w:r>
-      <w:r>
-        <w:rPr>
-          <w:rFonts w:eastAsia="Verdana" w:cs="Verdana" w:ascii="Verdana" w:hAnsi="Verdana"/>
-          <w:color w:val="auto"/>
-          <w:sz w:val="20"/>
-          <w:szCs w:val="20"/>
-        </w:rPr>
-        <w:t xml:space="preserve">As the calendar and payment functionalities are not tied to any databases, successful navigation to and from those pages will be the only tests performed for those pages. </w:t>
-      </w:r>
-      <w:r>
-        <w:rPr>
-          <w:rFonts w:eastAsia="Verdana" w:cs="Verdana" w:ascii="Verdana" w:hAnsi="Verdana"/>
-          <w:color w:val="auto"/>
-          <w:sz w:val="20"/>
-          <w:szCs w:val="20"/>
-        </w:rPr>
-        <w:t xml:space="preserve">Any </w:t>
-      </w:r>
-      <w:r>
-        <w:rPr>
-          <w:rFonts w:eastAsia="Verdana" w:cs="Verdana" w:ascii="Verdana" w:hAnsi="Verdana"/>
-          <w:color w:val="auto"/>
-          <w:sz w:val="20"/>
-          <w:szCs w:val="20"/>
-        </w:rPr>
-        <w:t>issues</w:t>
-      </w:r>
-      <w:r>
-        <w:rPr>
-          <w:rFonts w:eastAsia="Verdana" w:cs="Verdana" w:ascii="Verdana" w:hAnsi="Verdana"/>
-          <w:color w:val="auto"/>
-          <w:sz w:val="20"/>
-          <w:szCs w:val="20"/>
-        </w:rPr>
-        <w:t xml:space="preserve"> reported will be documented to ensure they are no longer a factor upon the final release of the Event planner.</w:t>
+        <w:t>The usability test of the website will be focused on all core functionality aspects of the system; UI elements are mostly done, but have not been fully implemented across the website. This includes logging in, logging out, navigation between pages, accessing the list of events, creating an event, and booking an event. As the calendar and payment functionalities are not tied to any databases, successful navigation to and from those pages will be the only tests performed for those pages. Any issues reported will be documented to ensure they are no longer a factor upon the final release of the Event planner.</w:t>
       </w:r>
     </w:p>
     <w:p>
@@ -1439,25 +1385,7 @@
           <w:sz w:val="20"/>
           <w:szCs w:val="20"/>
         </w:rPr>
-        <w:t xml:space="preserve">We expect </w:t>
-      </w:r>
-      <w:r>
-        <w:rPr>
-          <w:rFonts w:eastAsia="Verdana" w:cs="Verdana" w:ascii="Verdana" w:hAnsi="Verdana"/>
-          <w:color w:val="auto"/>
-          <w:sz w:val="20"/>
-          <w:szCs w:val="20"/>
-        </w:rPr>
-        <w:t xml:space="preserve">five </w:t>
-      </w:r>
-      <w:r>
-        <w:rPr>
-          <w:rFonts w:eastAsia="Verdana" w:cs="Verdana" w:ascii="Verdana" w:hAnsi="Verdana"/>
-          <w:color w:val="auto"/>
-          <w:sz w:val="20"/>
-          <w:szCs w:val="20"/>
-        </w:rPr>
-        <w:t>students to handle the usability testing of this system, and will perform this test during class time. As the system in question is only a website, the test will be performed on a laptop. We will be collecting all information provided by the participants for further refining of the system before the final release.</w:t>
+        <w:t>We expect five students to handle the usability testing of this system, and will perform this test during class time. As the system in question is only a website, the test will be performed on a laptop. We will be collecting all information provided by the participants for further refining of the system before the final release.</w:t>
       </w:r>
     </w:p>
     <w:p>
@@ -1493,16 +1421,7 @@
           <w:sz w:val="20"/>
           <w:szCs w:val="20"/>
         </w:rPr>
-        <w:t>We will have a target of five students to come to our demonstration setup during the testing session in class</w:t>
-      </w:r>
-      <w:r>
-        <w:rPr>
-          <w:rFonts w:eastAsia="Verdana" w:cs="Verdana" w:ascii="Verdana" w:hAnsi="Verdana"/>
-          <w:color w:val="auto"/>
-          <w:sz w:val="20"/>
-          <w:szCs w:val="20"/>
-        </w:rPr>
-        <w:t xml:space="preserve">; given the average skill set of the class members, no additional characteristics will be necessary to have. The recruitment of testers will be handled through the class testing day, as all projects will be readily available for voluntary user testing. These participants will already have well beyond the minimum necessary background knowledge to properly use the program, and may even have css, html or javascript training that could be factored in to the feedback of the test. </w:t>
+        <w:t xml:space="preserve">We will have a target of five students to come to our demonstration setup during the testing session in class; given the average skill set of the class members, no additional characteristics will be necessary to have. The recruitment of testers will be handled through the class testing day, as all projects will be readily available for voluntary user testing. These participants will already have well beyond the minimum necessary background knowledge to properly use the program, and may even have css, html or javascript training that could be factored into the feedback of the test. </w:t>
       </w:r>
     </w:p>
     <w:p>
@@ -1517,7 +1436,12 @@
         </w:rPr>
       </w:pPr>
       <w:r>
-        <w:rPr/>
+        <w:rPr>
+          <w:rFonts w:eastAsia="Verdana" w:cs="Verdana" w:ascii="Verdana" w:hAnsi="Verdana"/>
+          <w:color w:val="FF0000"/>
+          <w:sz w:val="20"/>
+          <w:szCs w:val="20"/>
+        </w:rPr>
       </w:r>
     </w:p>
     <w:p>
@@ -1565,55 +1489,7 @@
           <w:sz w:val="20"/>
           <w:szCs w:val="20"/>
         </w:rPr>
-        <w:t xml:space="preserve">Due to the nature of the test environment, the participants will select our project </w:t>
-      </w:r>
-      <w:r>
-        <w:rPr>
-          <w:rFonts w:eastAsia="Verdana" w:cs="Verdana" w:ascii="Verdana" w:hAnsi="Verdana"/>
-          <w:sz w:val="20"/>
-          <w:szCs w:val="20"/>
-        </w:rPr>
-        <w:t>for</w:t>
-      </w:r>
-      <w:r>
-        <w:rPr>
-          <w:rFonts w:eastAsia="Verdana" w:cs="Verdana" w:ascii="Verdana" w:hAnsi="Verdana"/>
-          <w:sz w:val="20"/>
-          <w:szCs w:val="20"/>
-        </w:rPr>
-        <w:t xml:space="preserve"> test</w:t>
-      </w:r>
-      <w:r>
-        <w:rPr>
-          <w:rFonts w:eastAsia="Verdana" w:cs="Verdana" w:ascii="Verdana" w:hAnsi="Verdana"/>
-          <w:sz w:val="20"/>
-          <w:szCs w:val="20"/>
-        </w:rPr>
-        <w:t>ing</w:t>
-      </w:r>
-      <w:r>
-        <w:rPr>
-          <w:rFonts w:eastAsia="Verdana" w:cs="Verdana" w:ascii="Verdana" w:hAnsi="Verdana"/>
-          <w:sz w:val="20"/>
-          <w:szCs w:val="20"/>
-        </w:rPr>
-        <w:t xml:space="preserve">, rather than the other way around. </w:t>
-      </w:r>
-      <w:r>
-        <w:rPr>
-          <w:rFonts w:eastAsia="Verdana" w:cs="Verdana" w:ascii="Verdana" w:hAnsi="Verdana"/>
-          <w:sz w:val="20"/>
-          <w:szCs w:val="20"/>
-        </w:rPr>
-        <w:t>Despite the less controlled nature of the participant selection</w:t>
-      </w:r>
-      <w:r>
-        <w:rPr>
-          <w:rFonts w:eastAsia="Verdana" w:cs="Verdana" w:ascii="Verdana" w:hAnsi="Verdana"/>
-          <w:sz w:val="20"/>
-          <w:szCs w:val="20"/>
-        </w:rPr>
-        <w:t xml:space="preserve">, they will be more than capable of performing the tasks that are provided to them given the background required to enter CSCE 3444. </w:t>
+        <w:t xml:space="preserve">Due to the nature of the test environment, the participants will select our project for testing, rather than the other way around. Despite the less controlled nature of the participant selection, they will be more than capable of performing the tasks that are provided to them given the background required to enter CSCE 3444. </w:t>
       </w:r>
     </w:p>
     <w:p>
@@ -1649,25 +1525,7 @@
           <w:sz w:val="20"/>
           <w:szCs w:val="20"/>
         </w:rPr>
-        <w:t xml:space="preserve">As the system is a basic website, </w:t>
-      </w:r>
-      <w:r>
-        <w:rPr>
-          <w:rFonts w:eastAsia="Verdana" w:cs="Verdana" w:ascii="Verdana" w:hAnsi="Verdana"/>
-          <w:color w:val="000000"/>
-          <w:sz w:val="20"/>
-          <w:szCs w:val="20"/>
-        </w:rPr>
-        <w:t>a full training session would be unnecessary</w:t>
-      </w:r>
-      <w:r>
-        <w:rPr>
-          <w:rFonts w:eastAsia="Verdana" w:cs="Verdana" w:ascii="Verdana" w:hAnsi="Verdana"/>
-          <w:color w:val="000000"/>
-          <w:sz w:val="20"/>
-          <w:szCs w:val="20"/>
-        </w:rPr>
-        <w:t>; however, our trainer will be guiding testers through the initial process of using the website to streamline the testing experience.</w:t>
+        <w:t>As the system is a basic website, a full training session would be unnecessary; however, our trainer will be guiding testers through the initial process of using the website to streamline the testing experience.</w:t>
       </w:r>
       <w:r>
         <w:rPr>
@@ -1684,23 +1542,7 @@
           <w:sz w:val="20"/>
           <w:szCs w:val="20"/>
         </w:rPr>
-        <w:t xml:space="preserve">The participants will receive an overview of the usability test procedure, equipment and software. Currently, the calendar and payment functions are properly displayed and can be navigated to, but do not </w:t>
-      </w:r>
-      <w:r>
-        <w:rPr>
-          <w:rFonts w:eastAsia="Verdana" w:cs="Verdana" w:ascii="Verdana" w:hAnsi="Verdana"/>
-          <w:sz w:val="20"/>
-          <w:szCs w:val="20"/>
-        </w:rPr>
-        <w:t>connect to</w:t>
-      </w:r>
-      <w:r>
-        <w:rPr>
-          <w:rFonts w:eastAsia="Verdana" w:cs="Verdana" w:ascii="Verdana" w:hAnsi="Verdana"/>
-          <w:sz w:val="20"/>
-          <w:szCs w:val="20"/>
-        </w:rPr>
-        <w:t xml:space="preserve"> anything as of the time of testing.</w:t>
+        <w:t>The participants will receive an overview of the usability test procedure, equipment and software. Currently, the calendar and payment functions are properly displayed and can be navigated to, but do not connect to anything as of the time of testing.</w:t>
       </w:r>
     </w:p>
     <w:p>
@@ -1735,23 +1577,7 @@
           <w:sz w:val="20"/>
           <w:szCs w:val="20"/>
         </w:rPr>
-        <w:t xml:space="preserve">Participants will take part in the usability test </w:t>
-      </w:r>
-      <w:r>
-        <w:rPr>
-          <w:rFonts w:eastAsia="Verdana" w:cs="Verdana" w:ascii="Verdana" w:hAnsi="Verdana"/>
-          <w:sz w:val="20"/>
-          <w:szCs w:val="20"/>
-        </w:rPr>
-        <w:t>in</w:t>
-      </w:r>
-      <w:r>
-        <w:rPr>
-          <w:rFonts w:eastAsia="Verdana" w:cs="Verdana" w:ascii="Verdana" w:hAnsi="Verdana"/>
-          <w:sz w:val="20"/>
-          <w:szCs w:val="20"/>
-        </w:rPr>
-        <w:t xml:space="preserve"> room 005 of the Business Leadership Building. A Laptop with the Web site/Web application and supporting software will be used in a typical office environment. The participant’s interaction with the Web site/Web application will be monitored by the facilitator seated in the same office. Note takers and data logger(s) will monitor the sessions live, and record all relevant information as needed.</w:t>
+        <w:t>Participants will take part in the usability test in room 005 of the Business Leadership Building. A Laptop with the Web site/Web application and supporting software will be used in a typical office environment. The participant’s interaction with the Web site/Web application will be monitored by the facilitator seated in the same office. Note takers and data logger(s) will monitor the sessions live, and record all relevant information as needed.</w:t>
       </w:r>
     </w:p>
     <w:p>
@@ -2648,7 +2474,12 @@
         </w:rPr>
       </w:pPr>
       <w:r>
-        <w:rPr/>
+        <w:rPr>
+          <w:rFonts w:eastAsia="Verdana" w:cs="Verdana" w:ascii="Verdana" w:hAnsi="Verdana"/>
+          <w:color w:val="000000"/>
+          <w:sz w:val="20"/>
+          <w:szCs w:val="20"/>
+        </w:rPr>
       </w:r>
     </w:p>
     <w:p>
@@ -3011,7 +2842,7 @@
           <w:sz w:val="20"/>
           <w:szCs w:val="20"/>
         </w:rPr>
-        <w:t>Independent completion of the scenario is a universal goal; help obtained from the other usability test roles is cause to score the scenario a critical error.  Critical errors can also be assigned when the participant initiates (or attempts to initiate) and action that will result in the goal state becoming unobtainable.  In general, critical errors are unresolved errors during the process of completing the task or errors that produce an incorrect outcome.</w:t>
+        <w:t>Independent completion of the scenario is a universal goal; help obtained from the other usability test roles is cause to score the scenario a critical error.  Critical errors can also be assigned when the participant initiates (or attempts to initiate) an action that will result in the goal state becoming unobtainable.  In general, critical errors are unresolved errors during the process of completing the task or errors that produce an incorrect outcome.</w:t>
       </w:r>
     </w:p>
     <w:p>

</xml_diff>